<commit_message>
added content to manual
</commit_message>
<xml_diff>
--- a/Documentation/Official/Battery Cycler Manual R1.docx
+++ b/Documentation/Official/Battery Cycler Manual R1.docx
@@ -190,13 +190,7 @@
       </w:r>
       <w:hyperlink w:anchor="_Toc36022999" w:history="1">
         <w:r>
-          <w:t>A</w:t>
-        </w:r>
-        <w:r>
-          <w:rPr>
-            <w:rStyle w:val="Hyperlink"/>
-          </w:rPr>
-          <w:t>n Introduction to the Hardware</w:t>
+          <w:t>Overview of the Battery Cycler</w:t>
         </w:r>
         <w:r>
           <w:rPr>
@@ -753,7 +747,7 @@
         <w:pStyle w:val="TOC1"/>
       </w:pPr>
       <w:r>
-        <w:t>Setup</w:t>
+        <w:t>System Setup</w:t>
       </w:r>
       <w:r>
         <w:tab/>
@@ -830,6 +824,37 @@
         </w:rPr>
         <w:tab/>
         <w:t>x</w:t>
+      </w:r>
+    </w:p>
+    <w:p>
+      <w:pPr>
+        <w:pStyle w:val="TOC1"/>
+        <w:rPr>
+          <w:sz w:val="24"/>
+          <w:szCs w:val="24"/>
+        </w:rPr>
+      </w:pPr>
+      <w:r>
+        <w:rPr>
+          <w:sz w:val="24"/>
+          <w:szCs w:val="24"/>
+        </w:rPr>
+        <w:t xml:space="preserve">        Troubleshooting</w:t>
+      </w:r>
+      <w:r>
+        <w:rPr>
+          <w:sz w:val="24"/>
+          <w:szCs w:val="24"/>
+        </w:rPr>
+        <w:tab/>
+        <w:t>x</w:t>
+      </w:r>
+      <w:r>
+        <w:rPr>
+          <w:sz w:val="24"/>
+          <w:szCs w:val="24"/>
+        </w:rPr>
+        <w:tab/>
       </w:r>
     </w:p>
     <w:p>
@@ -1028,339 +1053,92 @@
     </w:p>
     <w:p>
       <w:pPr>
-        <w:pStyle w:val="BodyTextKeep"/>
-        <w:framePr w:dropCap="drop" w:lines="3" w:hSpace="60" w:wrap="around" w:vAnchor="text" w:hAnchor="text"/>
-        <w:spacing w:after="0" w:line="849" w:lineRule="exact"/>
-        <w:rPr>
-          <w:position w:val="-10"/>
-          <w:sz w:val="114"/>
-        </w:rPr>
-      </w:pPr>
-      <w:r>
-        <w:rPr>
-          <w:caps/>
-          <w:position w:val="-10"/>
-          <w:sz w:val="114"/>
-        </w:rPr>
-        <w:t>t</w:t>
-      </w:r>
-    </w:p>
-    <w:p>
-      <w:pPr>
-        <w:pStyle w:val="BodyTextKeep"/>
-      </w:pPr>
-      <w:r>
-        <w:t>o save time in the future, print</w:t>
-      </w:r>
-      <w:r>
-        <w:fldChar w:fldCharType="begin"/>
-      </w:r>
-      <w:r>
-        <w:instrText xml:space="preserve"> XE "</w:instrText>
-      </w:r>
-      <w:r>
-        <w:instrText>print</w:instrText>
-      </w:r>
-      <w:r>
-        <w:instrText xml:space="preserve">" </w:instrText>
-      </w:r>
-      <w:r>
-        <w:fldChar w:fldCharType="end"/>
-      </w:r>
-      <w:r>
-        <w:t xml:space="preserve"> a copy of this document. C</w:t>
-      </w:r>
-      <w:r>
-        <w:t>lick</w:t>
-      </w:r>
-      <w:r>
-        <w:t xml:space="preserve"> </w:t>
-      </w:r>
-      <w:r>
-        <w:rPr>
-          <w:b/>
-        </w:rPr>
-        <w:t>Print</w:t>
-      </w:r>
-      <w:r>
-        <w:t xml:space="preserve"> </w:t>
-      </w:r>
-      <w:r>
-        <w:t xml:space="preserve">on </w:t>
-      </w:r>
-      <w:r>
-        <w:t xml:space="preserve">the </w:t>
-      </w:r>
-      <w:r>
-        <w:rPr>
-          <w:b/>
-        </w:rPr>
-        <w:t>File</w:t>
-      </w:r>
-      <w:r>
-        <w:t xml:space="preserve"> menu, and press E</w:t>
-      </w:r>
-      <w:r>
-        <w:t>NTER</w:t>
-      </w:r>
-      <w:r>
-        <w:t xml:space="preserve"> to receive all </w:t>
-      </w:r>
-      <w:r>
-        <w:t>eight</w:t>
-      </w:r>
-      <w:r>
-        <w:t xml:space="preserve"> pages of examples and instructions. With the printed document in hand, position yourself in </w:t>
-      </w:r>
-      <w:r>
-        <w:t>n</w:t>
-      </w:r>
-      <w:r>
-        <w:t xml:space="preserve">ormal </w:t>
-      </w:r>
-      <w:r>
-        <w:t>v</w:t>
-      </w:r>
-      <w:r>
-        <w:t>iew</w:t>
-      </w:r>
-      <w:r>
-        <w:fldChar w:fldCharType="begin"/>
-      </w:r>
-      <w:r>
-        <w:instrText xml:space="preserve"> XE "</w:instrText>
-      </w:r>
-      <w:r>
-        <w:instrText>n</w:instrText>
-      </w:r>
-      <w:r>
-        <w:instrText xml:space="preserve">ormal </w:instrText>
-      </w:r>
-      <w:r>
-        <w:instrText>v</w:instrText>
-      </w:r>
-      <w:r>
-        <w:instrText>iew</w:instrText>
-      </w:r>
-      <w:r>
-        <w:instrText xml:space="preserve">" </w:instrText>
-      </w:r>
-      <w:r>
-        <w:fldChar w:fldCharType="end"/>
-      </w:r>
-      <w:r>
-        <w:t xml:space="preserve"> to see the </w:t>
-      </w:r>
-      <w:r>
-        <w:t>s</w:t>
-      </w:r>
-      <w:r>
-        <w:t>tyle</w:t>
-      </w:r>
-      <w:r>
-        <w:fldChar w:fldCharType="begin"/>
-      </w:r>
-      <w:r>
-        <w:instrText xml:space="preserve"> XE "</w:instrText>
-      </w:r>
-      <w:r>
-        <w:instrText>s</w:instrText>
-      </w:r>
-      <w:r>
-        <w:instrText>tyle</w:instrText>
-      </w:r>
-      <w:r>
-        <w:instrText xml:space="preserve">" </w:instrText>
-      </w:r>
-      <w:r>
-        <w:fldChar w:fldCharType="end"/>
-      </w:r>
-      <w:r>
-        <w:t xml:space="preserve"> names next to each paragraph. Scroll through the document</w:t>
-      </w:r>
-      <w:r>
-        <w:t>,</w:t>
-      </w:r>
-      <w:r>
-        <w:t xml:space="preserve"> and write the </w:t>
-      </w:r>
-      <w:r>
-        <w:t>s</w:t>
-      </w:r>
-      <w:r>
-        <w:t>tyle names next to the paragraphs (press C</w:t>
-      </w:r>
-      <w:r>
-        <w:t>TRL+</w:t>
-      </w:r>
-      <w:r>
-        <w:t>H</w:t>
-      </w:r>
-      <w:r>
-        <w:t>OME</w:t>
-      </w:r>
-      <w:r>
-        <w:t xml:space="preserve"> to reposition yourself at the beginning of the document).</w:t>
-      </w:r>
+        <w:pStyle w:val="Heading1"/>
+      </w:pPr>
+      <w:bookmarkStart w:id="1" w:name="_Ref279959969"/>
+      <w:r>
+        <w:t>Electrical Connections</w:t>
+      </w:r>
+      <w:bookmarkEnd w:id="1"/>
     </w:p>
     <w:p>
       <w:pPr>
         <w:pStyle w:val="BodyText"/>
       </w:pPr>
       <w:r>
-        <w:rPr>
-          <w:rStyle w:val="Emphasis"/>
-        </w:rPr>
-        <w:t>To create a drop cap</w:t>
-      </w:r>
-      <w:r>
-        <w:rPr>
-          <w:rStyle w:val="Emphasis"/>
-        </w:rPr>
-        <w:fldChar w:fldCharType="begin"/>
-      </w:r>
-      <w:r>
-        <w:instrText xml:space="preserve"> XE "</w:instrText>
-      </w:r>
-      <w:r>
-        <w:rPr>
-          <w:rStyle w:val="Emphasis"/>
-        </w:rPr>
-        <w:instrText>drop cap</w:instrText>
-      </w:r>
-      <w:r>
-        <w:instrText xml:space="preserve">" </w:instrText>
-      </w:r>
-      <w:r>
-        <w:rPr>
-          <w:rStyle w:val="Emphasis"/>
-        </w:rPr>
-        <w:fldChar w:fldCharType="end"/>
-      </w:r>
-      <w:r>
-        <w:t xml:space="preserve"> for the lead paragraph, like the example above, select the letter T, and </w:t>
-      </w:r>
-      <w:r>
-        <w:t xml:space="preserve">then </w:t>
-      </w:r>
-      <w:r>
-        <w:t>type a new letter.</w:t>
+        <w:t>Each battery cycler device requires several c</w:t>
+      </w:r>
+      <w:r>
+        <w:t>onnections for proper operation. Starting on the back of the device e</w:t>
+      </w:r>
+      <w:r>
+        <w:t xml:space="preserve">ach unit has a </w:t>
+      </w:r>
+      <w:r>
+        <w:t>IEC 320-C13 connector for providing mains power for the device, as well as a usb B socket for communications with the Host PC.</w:t>
+      </w:r>
+    </w:p>
+    <w:p>
+      <w:pPr>
+        <w:pStyle w:val="BodyText"/>
+      </w:pPr>
+      <w:r>
+        <w:t>On the front of the device are the connections for the units under test. Each cell uses a 4 wire connection system allowing for accurate cell voltage monitoring. Bananna binding posts are proviced for connection, insure that proper wire size is chosen for the current carying connectors. If to small of wire is used the peek charge currents may be limited by I2R losses.</w:t>
       </w:r>
     </w:p>
     <w:p>
       <w:pPr>
         <w:pStyle w:val="Heading1"/>
       </w:pPr>
-      <w:bookmarkStart w:id="1" w:name="_Ref279959969"/>
-      <w:r>
-        <w:t>Electrical Connections</w:t>
-      </w:r>
-      <w:bookmarkEnd w:id="1"/>
+      <w:bookmarkStart w:id="2" w:name="_Ref279960149"/>
+      <w:r>
+        <w:t>Navigating the Systems Menus</w:t>
+      </w:r>
+      <w:bookmarkEnd w:id="2"/>
     </w:p>
     <w:p>
       <w:pPr>
         <w:pStyle w:val="BodyText"/>
       </w:pPr>
       <w:r>
-        <w:t xml:space="preserve">The “icon key” at left was produced </w:t>
-      </w:r>
-      <w:r>
-        <w:t xml:space="preserve">by </w:t>
-      </w:r>
-      <w:r>
-        <w:t xml:space="preserve">using the Heading 8 </w:t>
-      </w:r>
-      <w:r>
-        <w:t>s</w:t>
-      </w:r>
-      <w:r>
-        <w:t xml:space="preserve">tyle for the words “icon key” and the List Bullet 5 </w:t>
-      </w:r>
-      <w:r>
-        <w:t>s</w:t>
-      </w:r>
-      <w:r>
-        <w:t>tyle for the text below—which uses a Wingdings symbol for the bullet</w:t>
-      </w:r>
-      <w:r>
-        <w:fldChar w:fldCharType="begin"/>
-      </w:r>
-      <w:r>
-        <w:instrText xml:space="preserve"> XE "</w:instrText>
-      </w:r>
-      <w:r>
-        <w:instrText>bullet</w:instrText>
-      </w:r>
-      <w:r>
-        <w:instrText xml:space="preserve">" </w:instrText>
-      </w:r>
-      <w:r>
-        <w:fldChar w:fldCharType="end"/>
-      </w:r>
-      <w:r>
-        <w:t xml:space="preserve"> character. To change the bullet symbol, c</w:t>
-      </w:r>
-      <w:r>
-        <w:t>lick</w:t>
-      </w:r>
-      <w:r>
-        <w:t xml:space="preserve"> </w:t>
-      </w:r>
-      <w:r>
-        <w:rPr>
-          <w:b/>
-        </w:rPr>
-        <w:t>Bullets and Numbering</w:t>
-      </w:r>
-      <w:r>
-        <w:t xml:space="preserve"> </w:t>
-      </w:r>
-      <w:r>
-        <w:t>on</w:t>
-      </w:r>
-      <w:r>
-        <w:t xml:space="preserve"> the </w:t>
-      </w:r>
-      <w:r>
-        <w:rPr>
-          <w:b/>
-        </w:rPr>
-        <w:t>Format</w:t>
-      </w:r>
-      <w:r>
-        <w:t xml:space="preserve"> menu. Click </w:t>
-      </w:r>
-      <w:r>
-        <w:rPr>
-          <w:b/>
-        </w:rPr>
-        <w:t>M</w:t>
-      </w:r>
-      <w:r>
-        <w:rPr>
-          <w:b/>
-        </w:rPr>
-        <w:t>odify</w:t>
-      </w:r>
-      <w:r>
-        <w:t xml:space="preserve">, </w:t>
-      </w:r>
-      <w:r>
-        <w:t>and modifty</w:t>
-      </w:r>
-    </w:p>
-    <w:p>
-      <w:pPr>
-        <w:pStyle w:val="Heading1"/>
-      </w:pPr>
-      <w:bookmarkStart w:id="2" w:name="_Ref279960149"/>
-      <w:r>
-        <w:t>Navigating the Systems Menus</w:t>
-      </w:r>
-      <w:bookmarkEnd w:id="2"/>
-    </w:p>
-    <w:p>
-      <w:r>
+        <w:t>The battery cycler system has a 16*2 character LCD display that allows the viewing of real time data as well as configuration of device specific variables. Navigation of the menu system is done using the buttons beside the display, ‘up’, ‘menu/select’, and ‘down’.</w:t>
+      </w:r>
+    </w:p>
+    <w:p>
+      <w:pPr>
+        <w:pStyle w:val="BodyText"/>
+      </w:pPr>
+      <w:r>
+        <w:t>By default after power on the system will show the first status display showing the current state of each channel on the device. Using the ‘up’ and ‘down’ keys will cycle through the other status displays.</w:t>
+      </w:r>
+    </w:p>
+    <w:p>
+      <w:pPr>
+        <w:pStyle w:val="BodyText"/>
+      </w:pPr>
+      <w:r>
+        <w:t>While viewing any status display the ‘menu/select’ button can be used to enter the configuration menu for that device. Again the ‘up’ and ‘down’ keys can be used to cycle through variables. To alter a variable click the ‘menu/select’ button again and notice that the navigation arrows on the second row of the display change to ‘++’ and ‘—‘, you may now use the ‘up’ and ‘down’ keys to alter the variable. Once the desired value is reached use the ‘menu/select’ button again to move back to setup menu navigation and lock in the value for the variable.</w:t>
+      </w:r>
+    </w:p>
+    <w:p>
+      <w:pPr>
+        <w:pStyle w:val="BodyText"/>
+      </w:pPr>
+      <w:r>
+        <w:t>In order to save the variables value to non-volatile memory you must exit the setup menu after changing a variable. Do this by navigating to the setup menu labeled ‘exit menu’ and click the ‘menu/select’ button.</w:t>
+      </w:r>
+    </w:p>
+    <w:p>
+      <w:pPr>
+        <w:pStyle w:val="BodyText"/>
+      </w:pPr>
+      <w:r>
+        <w:t>A list of all supported status and setup displays is shown below.</w:t>
+      </w:r>
+    </w:p>
+    <w:p>
+      <w:r>
+        <w:lastRenderedPageBreak/>
         <w:t>MENU SYSTEM:</w:t>
       </w:r>
     </w:p>
@@ -7371,7 +7149,7 @@
           <v:shape id="_x0000_i1027" type="#_x0000_t75" style="width:384pt;height:384pt" o:ole="">
             <v:imagedata r:id="rId17" o:title=""/>
           </v:shape>
-          <o:OLEObject Type="Embed" ProgID="Visio.Drawing.11" ShapeID="_x0000_i1027" DrawAspect="Content" ObjectID="_1355692349" r:id="rId18"/>
+          <o:OLEObject Type="Embed" ProgID="Visio.Drawing.11" ShapeID="_x0000_i1027" DrawAspect="Content" ObjectID="_1355784023" r:id="rId18"/>
         </w:object>
       </w:r>
     </w:p>
@@ -7388,181 +7166,26 @@
     </w:p>
     <w:p>
       <w:pPr>
-        <w:pStyle w:val="Heading6"/>
-        <w:framePr w:hSpace="187" w:wrap="around" w:hAnchor="margin" w:xAlign="left" w:y="102"/>
-      </w:pPr>
-      <w:r>
-        <w:rPr>
-          <w:rStyle w:val="Emphasis"/>
-        </w:rPr>
-        <w:t>Written exercise</w:t>
-      </w:r>
-      <w:r>
-        <w:t xml:space="preserve"> pages 121 - 123 in your workbook.</w:t>
-      </w:r>
-    </w:p>
-    <w:p>
-      <w:pPr>
         <w:pStyle w:val="BodyText"/>
       </w:pPr>
       <w:r>
-        <w:t xml:space="preserve">In </w:t>
-      </w:r>
-      <w:r>
-        <w:t>p</w:t>
-      </w:r>
-      <w:r>
-        <w:t xml:space="preserve">rint </w:t>
-      </w:r>
-      <w:r>
-        <w:t>l</w:t>
-      </w:r>
-      <w:r>
-        <w:t>ayout view, double-click the header</w:t>
-      </w:r>
-      <w:r>
-        <w:fldChar w:fldCharType="begin"/>
-      </w:r>
-      <w:r>
-        <w:instrText xml:space="preserve"> XE "</w:instrText>
-      </w:r>
-      <w:r>
-        <w:instrText>header</w:instrText>
-      </w:r>
-      <w:r>
-        <w:instrText xml:space="preserve">" </w:instrText>
-      </w:r>
-      <w:r>
-        <w:fldChar w:fldCharType="end"/>
-      </w:r>
-      <w:r>
-        <w:t xml:space="preserve"> or footer</w:t>
-      </w:r>
-      <w:r>
-        <w:fldChar w:fldCharType="begin"/>
-      </w:r>
-      <w:r>
-        <w:instrText xml:space="preserve"> XE "</w:instrText>
-      </w:r>
-      <w:r>
-        <w:instrText>footer</w:instrText>
-      </w:r>
-      <w:r>
-        <w:instrText xml:space="preserve">" </w:instrText>
-      </w:r>
-      <w:r>
-        <w:fldChar w:fldCharType="end"/>
-      </w:r>
-      <w:r>
-        <w:t xml:space="preserve"> to activate it, or c</w:t>
-      </w:r>
-      <w:r>
-        <w:t>lick</w:t>
-      </w:r>
-      <w:r>
-        <w:t xml:space="preserve"> </w:t>
-      </w:r>
-      <w:r>
-        <w:rPr>
-          <w:b/>
-        </w:rPr>
-        <w:t>Header and Footer</w:t>
-      </w:r>
-      <w:r>
-        <w:t xml:space="preserve"> </w:t>
-      </w:r>
-      <w:r>
-        <w:t>on</w:t>
-      </w:r>
-      <w:r>
-        <w:t xml:space="preserve"> the </w:t>
-      </w:r>
-      <w:r>
-        <w:rPr>
-          <w:b/>
-        </w:rPr>
-        <w:t>View</w:t>
-      </w:r>
-      <w:r>
-        <w:t xml:space="preserve"> menu. </w:t>
-      </w:r>
-      <w:r>
-        <w:t>Y</w:t>
-      </w:r>
-      <w:r>
-        <w:t xml:space="preserve">ou can change or delete the text just </w:t>
-      </w:r>
-      <w:r>
-        <w:t xml:space="preserve">as you would </w:t>
-      </w:r>
-      <w:r>
-        <w:t xml:space="preserve">regular </w:t>
-      </w:r>
-      <w:r>
-        <w:t xml:space="preserve">document </w:t>
-      </w:r>
-      <w:r>
-        <w:t xml:space="preserve">text. </w:t>
-      </w:r>
-      <w:r>
-        <w:t>To specify placement and whether the header or footer should be different on odd and even pages, or different for the first page only, c</w:t>
-      </w:r>
-      <w:r>
-        <w:t>lick</w:t>
-      </w:r>
-      <w:r>
-        <w:t xml:space="preserve"> </w:t>
-      </w:r>
-      <w:r>
-        <w:rPr>
-          <w:b/>
-        </w:rPr>
-        <w:t>Page Setup</w:t>
-      </w:r>
-      <w:r>
-        <w:t xml:space="preserve"> </w:t>
-      </w:r>
-      <w:r>
-        <w:t>on</w:t>
-      </w:r>
-      <w:r>
-        <w:t xml:space="preserve"> the </w:t>
-      </w:r>
-      <w:r>
-        <w:rPr>
-          <w:b/>
-        </w:rPr>
-        <w:t xml:space="preserve">File </w:t>
-      </w:r>
-      <w:r>
-        <w:t>menu</w:t>
-      </w:r>
-      <w:r>
-        <w:t>,</w:t>
-      </w:r>
-      <w:r>
-        <w:t xml:space="preserve"> and </w:t>
-      </w:r>
-      <w:r>
-        <w:t xml:space="preserve">then </w:t>
-      </w:r>
-      <w:r>
-        <w:t>c</w:t>
-      </w:r>
-      <w:r>
-        <w:t>lick</w:t>
-      </w:r>
-      <w:r>
-        <w:t xml:space="preserve"> the </w:t>
-      </w:r>
-      <w:r>
-        <w:rPr>
-          <w:b/>
-        </w:rPr>
-        <w:t>Layout</w:t>
-      </w:r>
-      <w:r>
-        <w:t xml:space="preserve"> tab.</w:t>
+        <w:t>Safety is paramount when testing batteries. The battery cycler has been built with safety in mind to guarantuee the safety of the unit under test as well as the hardware itself. A full battery of fault testing is integrated into the system and continuousley monitored. In the event of a fault the system is haulted and in some cases power is cut to any heating elements and the charging power supply.</w:t>
+      </w:r>
+    </w:p>
+    <w:p>
+      <w:pPr>
+        <w:pStyle w:val="BodyText"/>
+      </w:pPr>
+      <w:r>
+        <w:t>Temperatues from each cell as well as a thermal chamber if in use are continousley monitored.</w:t>
+      </w:r>
+    </w:p>
+    <w:p>
+      <w:pPr>
+        <w:pStyle w:val="BodyText"/>
+      </w:pPr>
+      <w:r>
+        <w:t>A list of fault conditions as well as a description of each one is proviced below.</w:t>
       </w:r>
     </w:p>
     <w:p>
@@ -7654,6 +7277,7 @@
         <w:rPr>
           <w:noProof/>
         </w:rPr>
+        <w:lastRenderedPageBreak/>
         <w:t>bullet, 1</w:t>
       </w:r>
     </w:p>
@@ -7688,6 +7312,7 @@
         <w:rPr>
           <w:noProof/>
         </w:rPr>
+        <w:lastRenderedPageBreak/>
         <w:t>color, 2</w:t>
       </w:r>
     </w:p>
@@ -7722,7 +7347,6 @@
         <w:rPr>
           <w:noProof/>
         </w:rPr>
-        <w:lastRenderedPageBreak/>
         <w:t>drop cap, 1</w:t>
       </w:r>
     </w:p>
@@ -7825,7 +7449,6 @@
         <w:rPr>
           <w:noProof/>
         </w:rPr>
-        <w:lastRenderedPageBreak/>
         <w:t>H</w:t>
       </w:r>
       <w:r>
@@ -7900,6 +7523,7 @@
         <w:rPr>
           <w:noProof/>
         </w:rPr>
+        <w:lastRenderedPageBreak/>
         <w:t>number, 4</w:t>
       </w:r>
     </w:p>
@@ -7968,7 +7592,6 @@
         <w:rPr>
           <w:noProof/>
         </w:rPr>
-        <w:lastRenderedPageBreak/>
         <w:t>section break, 2</w:t>
       </w:r>
     </w:p>
@@ -8160,24 +7783,16 @@
           <w:rFonts w:ascii="Times New Roman" w:hAnsi="Times New Roman"/>
           <w:sz w:val="20"/>
         </w:rPr>
-        <w:t xml:space="preserve">The order that data is transmitted and received is shown in </w:t>
-      </w:r>
-      <w:fldSimple w:instr=" REF _Ref143690449 \h  \* MERGEFORMAT ">
-        <w:r>
-          <w:rPr>
-            <w:rFonts w:ascii="Times New Roman" w:hAnsi="Times New Roman"/>
-            <w:sz w:val="20"/>
-          </w:rPr>
-          <w:t>Table 2</w:t>
-        </w:r>
-      </w:fldSimple>
-      <w:r>
+        <w:t>The battery cycler uses a custom serial communication protocol that has been designed specifically for the devices needs.</w:t>
+      </w:r>
+    </w:p>
+    <w:p>
+      <w:pPr>
         <w:rPr>
           <w:rFonts w:ascii="Times New Roman" w:hAnsi="Times New Roman"/>
           <w:sz w:val="20"/>
         </w:rPr>
-        <w:t xml:space="preserve"> listed in the order that they are received / transmitted.</w:t>
-      </w:r>
+      </w:pPr>
     </w:p>
     <w:p>
       <w:pPr>
@@ -8191,32 +7806,76 @@
           <w:rFonts w:ascii="Times New Roman" w:hAnsi="Times New Roman"/>
           <w:sz w:val="20"/>
         </w:rPr>
-        <w:t xml:space="preserve">Communications from the host PC to the battery cycler system and from the battery cycler system to the host PC are very similar. They use the same start byte as shown in </w:t>
-      </w:r>
-      <w:fldSimple w:instr=" REF _Ref143690485 \h  \* MERGEFORMAT ">
-        <w:r>
-          <w:rPr>
-            <w:rFonts w:ascii="Times New Roman" w:hAnsi="Times New Roman"/>
-            <w:sz w:val="20"/>
-          </w:rPr>
-          <w:t>Table 3</w:t>
-        </w:r>
-      </w:fldSimple>
-      <w:fldSimple w:instr=" REF _Ref143690449 \h  \* MERGEFORMAT ">
-        <w:r>
-          <w:rPr>
-            <w:rFonts w:ascii="Times New Roman" w:hAnsi="Times New Roman"/>
-            <w:sz w:val="20"/>
-          </w:rPr>
-          <w:t>Table 2</w:t>
-        </w:r>
-      </w:fldSimple>
-      <w:r>
+        <w:t>For each different function there is a defined transmission type, this transmission type dictates how the message is to be formatted and what type of data it is to contain.</w:t>
+      </w:r>
+    </w:p>
+    <w:p>
+      <w:pPr>
         <w:rPr>
           <w:rFonts w:ascii="Times New Roman" w:hAnsi="Times New Roman"/>
           <w:sz w:val="20"/>
         </w:rPr>
-        <w:t>, and both end with a 16bit CRC. The data contained in the message is of a fixed length and specific to the type of transmission as detailed below.</w:t>
+      </w:pPr>
+    </w:p>
+    <w:p>
+      <w:pPr>
+        <w:rPr>
+          <w:rFonts w:ascii="Times New Roman" w:hAnsi="Times New Roman"/>
+          <w:sz w:val="20"/>
+        </w:rPr>
+      </w:pPr>
+      <w:r>
+        <w:rPr>
+          <w:rFonts w:ascii="Times New Roman" w:hAnsi="Times New Roman"/>
+          <w:sz w:val="20"/>
+        </w:rPr>
+        <w:t>Communication is bi-directional allowing control and data logging from the device.</w:t>
+      </w:r>
+    </w:p>
+    <w:p>
+      <w:pPr>
+        <w:rPr>
+          <w:rFonts w:ascii="Times New Roman" w:hAnsi="Times New Roman"/>
+          <w:sz w:val="20"/>
+        </w:rPr>
+      </w:pPr>
+    </w:p>
+    <w:p>
+      <w:pPr>
+        <w:rPr>
+          <w:rFonts w:ascii="Times New Roman" w:hAnsi="Times New Roman"/>
+          <w:sz w:val="20"/>
+        </w:rPr>
+      </w:pPr>
+      <w:r>
+        <w:rPr>
+          <w:rFonts w:ascii="Times New Roman" w:hAnsi="Times New Roman"/>
+          <w:sz w:val="20"/>
+        </w:rPr>
+        <w:t>The format of each type of supported transmission is detailed in the tables below. Notice that all messages from the Host PC to the Device have a fixed frame size whereas transmissions from the Device to the Host PC do not.</w:t>
+      </w:r>
+    </w:p>
+    <w:p>
+      <w:pPr>
+        <w:rPr>
+          <w:rFonts w:ascii="Times New Roman" w:hAnsi="Times New Roman"/>
+          <w:sz w:val="20"/>
+        </w:rPr>
+      </w:pPr>
+    </w:p>
+    <w:p>
+      <w:pPr>
+        <w:rPr>
+          <w:rFonts w:ascii="Times New Roman" w:hAnsi="Times New Roman"/>
+          <w:sz w:val="20"/>
+        </w:rPr>
+      </w:pPr>
+      <w:r>
+        <w:rPr>
+          <w:rFonts w:ascii="Times New Roman" w:hAnsi="Times New Roman"/>
+          <w:sz w:val="20"/>
+        </w:rPr>
+        <w:t>The overall format of all transmissions are similar in that each transmission starts with a header byte that defines the type of transmission along with the channel number if relevant. Each transmission will also end with a 1 Byte checksum for the transmission to allow error checking. The table below shows the overall format of a transmission, data is transmitted header byte first.</w:t>
       </w:r>
     </w:p>
     <w:p/>
@@ -8596,31 +8255,28 @@
           <w:rFonts w:ascii="Times New Roman" w:hAnsi="Times New Roman"/>
           <w:sz w:val="20"/>
         </w:rPr>
-        <w:t xml:space="preserve">A basic request is an action request from the host PC that may or may not be completed while the system is busy. The basic request transmission contains one data byte that contains the request number. Requests 0-127 may be processed while the system is busy. Requests 128-255 may not be processed while the system is busy. See </w:t>
-      </w:r>
-      <w:fldSimple w:instr=" REF _Ref143693862 \h  \* MERGEFORMAT ">
-        <w:r>
-          <w:rPr>
-            <w:rFonts w:ascii="Times New Roman" w:hAnsi="Times New Roman"/>
-            <w:sz w:val="20"/>
-          </w:rPr>
-          <w:t>Table 5</w:t>
-        </w:r>
-      </w:fldSimple>
+        <w:t xml:space="preserve">A basic request is an action request from the host PC that may or may not be completed while the system is busy. The basic request transmission </w:t>
+      </w:r>
       <w:r>
         <w:rPr>
           <w:rFonts w:ascii="Times New Roman" w:hAnsi="Times New Roman"/>
           <w:sz w:val="20"/>
         </w:rPr>
-        <w:t xml:space="preserve"> for a detailed list of basic requests.</w:t>
+        <w:t>uses</w:t>
       </w:r>
       <w:r>
         <w:rPr>
           <w:rFonts w:ascii="Times New Roman" w:hAnsi="Times New Roman"/>
-          <w:b/>
           <w:sz w:val="20"/>
         </w:rPr>
-        <w:t xml:space="preserve"> </w:t>
+        <w:t xml:space="preserve"> one data byte that contains the request number. Requests 0-127 may be processed while the system is busy. Requests 128-255 may not be proc</w:t>
+      </w:r>
+      <w:r>
+        <w:rPr>
+          <w:rFonts w:ascii="Times New Roman" w:hAnsi="Times New Roman"/>
+          <w:sz w:val="20"/>
+        </w:rPr>
+        <w:t>essed while the system is busy.</w:t>
       </w:r>
     </w:p>
     <w:tbl>
@@ -9315,7 +8971,28 @@
           <w:rFonts w:ascii="Times New Roman" w:hAnsi="Times New Roman"/>
           <w:sz w:val="20"/>
         </w:rPr>
-        <w:t>A profile request message has only 1 data byte; it contains the profile ID that is to be started. A profile request can only be made while the system is idle.</w:t>
+        <w:t xml:space="preserve">A profile request message </w:t>
+      </w:r>
+      <w:r>
+        <w:rPr>
+          <w:rFonts w:ascii="Times New Roman" w:hAnsi="Times New Roman"/>
+          <w:sz w:val="20"/>
+        </w:rPr>
+        <w:t>uses</w:t>
+      </w:r>
+      <w:r>
+        <w:rPr>
+          <w:rFonts w:ascii="Times New Roman" w:hAnsi="Times New Roman"/>
+          <w:sz w:val="20"/>
+        </w:rPr>
+        <w:t xml:space="preserve"> only 1 data byte; it contains the profile ID that is to be started. A profile request can only be made while the system is idle.</w:t>
+      </w:r>
+      <w:r>
+        <w:rPr>
+          <w:rFonts w:ascii="Times New Roman" w:hAnsi="Times New Roman"/>
+          <w:sz w:val="20"/>
+        </w:rPr>
+        <w:t xml:space="preserve"> Sending a profile request will set the requested profile as the current one as well as start the specified profile.</w:t>
       </w:r>
     </w:p>
     <w:p>
@@ -9358,6 +9035,7 @@
           </w:tcPr>
           <w:p>
             <w:r>
+              <w:lastRenderedPageBreak/>
               <w:t>bit #</w:t>
             </w:r>
           </w:p>
@@ -10005,7 +9683,6 @@
           <w:b/>
           <w:sz w:val="20"/>
         </w:rPr>
-        <w:lastRenderedPageBreak/>
         <w:t xml:space="preserve">Variable update: </w:t>
       </w:r>
       <w:r>
@@ -10013,7 +9690,21 @@
           <w:rFonts w:ascii="Times New Roman" w:hAnsi="Times New Roman"/>
           <w:sz w:val="20"/>
         </w:rPr>
-        <w:t>A variable update message has 3 data bytes; the first contains the variable ID that is to be updated. Followed by the 16bit integer.</w:t>
+        <w:t xml:space="preserve">A variable update message </w:t>
+      </w:r>
+      <w:r>
+        <w:rPr>
+          <w:rFonts w:ascii="Times New Roman" w:hAnsi="Times New Roman"/>
+          <w:sz w:val="20"/>
+        </w:rPr>
+        <w:t>uses</w:t>
+      </w:r>
+      <w:r>
+        <w:rPr>
+          <w:rFonts w:ascii="Times New Roman" w:hAnsi="Times New Roman"/>
+          <w:sz w:val="20"/>
+        </w:rPr>
+        <w:t xml:space="preserve"> 3 data bytes; the first contains the variable ID that is to be updated. Followed by the 16bit integer.</w:t>
       </w:r>
     </w:p>
     <w:tbl>
@@ -11891,6 +11582,7 @@
           <w:sz w:val="20"/>
           <w:szCs w:val="20"/>
         </w:rPr>
+        <w:lastRenderedPageBreak/>
         <w:t xml:space="preserve">System Active: </w:t>
       </w:r>
       <w:r>
@@ -12487,7 +12179,6 @@
           </w:tcPr>
           <w:p>
             <w:r>
-              <w:lastRenderedPageBreak/>
               <w:t>B10 – Arg 9</w:t>
             </w:r>
           </w:p>
@@ -13624,7 +13315,7 @@
           <v:shape id="_x0000_i1028" type="#_x0000_t75" style="width:508.8pt;height:247.8pt" o:ole="">
             <v:imagedata r:id="rId22" o:title=""/>
           </v:shape>
-          <o:OLEObject Type="Embed" ProgID="Excel.Sheet.12" ShapeID="_x0000_i1028" DrawAspect="Content" ObjectID="_1355692350" r:id="rId23"/>
+          <o:OLEObject Type="Embed" ProgID="Excel.Sheet.12" ShapeID="_x0000_i1028" DrawAspect="Content" ObjectID="_1355784024" r:id="rId23"/>
         </w:object>
       </w:r>
     </w:p>
@@ -16946,7 +16637,7 @@
           <v:shape id="_x0000_i1029" type="#_x0000_t75" style="width:466.8pt;height:226.8pt" o:ole="">
             <v:imagedata r:id="rId24" o:title=""/>
           </v:shape>
-          <o:OLEObject Type="Embed" ProgID="Visio.Drawing.11" ShapeID="_x0000_i1029" DrawAspect="Content" ObjectID="_1355692351" r:id="rId25"/>
+          <o:OLEObject Type="Embed" ProgID="Visio.Drawing.11" ShapeID="_x0000_i1029" DrawAspect="Content" ObjectID="_1355784025" r:id="rId25"/>
         </w:object>
       </w:r>
     </w:p>
@@ -17078,7 +16769,7 @@
           <v:shape id="_x0000_i1030" type="#_x0000_t75" style="width:465pt;height:647.4pt" o:ole="">
             <v:imagedata r:id="rId26" o:title=""/>
           </v:shape>
-          <o:OLEObject Type="Embed" ProgID="Visio.Drawing.11" ShapeID="_x0000_i1030" DrawAspect="Content" ObjectID="_1355692352" r:id="rId27"/>
+          <o:OLEObject Type="Embed" ProgID="Visio.Drawing.11" ShapeID="_x0000_i1030" DrawAspect="Content" ObjectID="_1355784026" r:id="rId27"/>
         </w:object>
       </w:r>
     </w:p>
@@ -17421,7 +17112,7 @@
         <w:rStyle w:val="PageNumber"/>
         <w:noProof/>
       </w:rPr>
-      <w:t>16</w:t>
+      <w:t>6</w:t>
     </w:r>
     <w:r>
       <w:rPr>
@@ -21053,7 +20744,7 @@
 </file>
 
 <file path=customXml/itemProps1.xml><?xml version="1.0" encoding="utf-8"?>
-<ds:datastoreItem xmlns:ds="http://schemas.openxmlformats.org/officeDocument/2006/customXml" ds:itemID="{76AA455F-4559-4077-B63A-72FD81D845AD}">
+<ds:datastoreItem xmlns:ds="http://schemas.openxmlformats.org/officeDocument/2006/customXml" ds:itemID="{CE943134-29BA-4B47-8965-B541FF8F84F4}">
   <ds:schemaRefs>
     <ds:schemaRef ds:uri="http://schemas.openxmlformats.org/officeDocument/2006/bibliography"/>
   </ds:schemaRefs>

</xml_diff>

<commit_message>
added new version of manual, working on cleaning up
</commit_message>
<xml_diff>
--- a/Documentation/Official/Battery Cycler Manual R1.docx
+++ b/Documentation/Official/Battery Cycler Manual R1.docx
@@ -148,7 +148,7 @@
           <w:kern w:val="28"/>
         </w:rPr>
         <w:lastRenderedPageBreak/>
-        <w:t>About This Manual</w:t>
+        <w:t>Introduction</w:t>
       </w:r>
       <w:r>
         <w:rPr>
@@ -165,6 +165,104 @@
           <w:kern w:val="28"/>
         </w:rPr>
       </w:pPr>
+      <w:r>
+        <w:rPr>
+          <w:kern w:val="28"/>
+        </w:rPr>
+        <w:t xml:space="preserve">       About this manual</w:t>
+      </w:r>
+      <w:r>
+        <w:rPr>
+          <w:kern w:val="28"/>
+        </w:rPr>
+        <w:tab/>
+        <w:t>x</w:t>
+      </w:r>
+    </w:p>
+    <w:p>
+      <w:pPr>
+        <w:pStyle w:val="TOC1"/>
+        <w:rPr>
+          <w:kern w:val="28"/>
+        </w:rPr>
+      </w:pPr>
+      <w:r>
+        <w:rPr>
+          <w:kern w:val="28"/>
+        </w:rPr>
+        <w:t xml:space="preserve">       What is the battery cycler</w:t>
+      </w:r>
+      <w:r>
+        <w:rPr>
+          <w:kern w:val="28"/>
+        </w:rPr>
+        <w:tab/>
+        <w:t>x</w:t>
+      </w:r>
+    </w:p>
+    <w:p>
+      <w:pPr>
+        <w:pStyle w:val="TOC1"/>
+        <w:rPr>
+          <w:kern w:val="28"/>
+        </w:rPr>
+      </w:pPr>
+      <w:r>
+        <w:rPr>
+          <w:kern w:val="28"/>
+        </w:rPr>
+        <w:t xml:space="preserve">       How it works</w:t>
+      </w:r>
+      <w:r>
+        <w:rPr>
+          <w:kern w:val="28"/>
+        </w:rPr>
+        <w:tab/>
+        <w:t>x</w:t>
+      </w:r>
+    </w:p>
+    <w:p>
+      <w:pPr>
+        <w:pStyle w:val="TOC1"/>
+        <w:rPr>
+          <w:kern w:val="28"/>
+        </w:rPr>
+      </w:pPr>
+      <w:r>
+        <w:rPr>
+          <w:kern w:val="28"/>
+        </w:rPr>
+        <w:t xml:space="preserve">       System Specifications</w:t>
+      </w:r>
+      <w:r>
+        <w:rPr>
+          <w:kern w:val="28"/>
+        </w:rPr>
+        <w:tab/>
+        <w:t>x</w:t>
+      </w:r>
+      <w:r>
+        <w:rPr>
+          <w:kern w:val="28"/>
+        </w:rPr>
+        <w:tab/>
+      </w:r>
+    </w:p>
+    <w:p>
+      <w:pPr>
+        <w:pStyle w:val="TOC1"/>
+        <w:rPr>
+          <w:kern w:val="28"/>
+        </w:rPr>
+      </w:pPr>
+    </w:p>
+    <w:p>
+      <w:pPr>
+        <w:pStyle w:val="TOC1"/>
+        <w:rPr>
+          <w:kern w:val="28"/>
+        </w:rPr>
+      </w:pPr>
     </w:p>
     <w:p>
       <w:pPr>
@@ -190,7 +288,7 @@
       </w:r>
       <w:hyperlink w:anchor="_Toc36022999" w:history="1">
         <w:r>
-          <w:t>Overview of the Battery Cycler</w:t>
+          <w:t>Using the Battery Cycler</w:t>
         </w:r>
         <w:r>
           <w:rPr>
@@ -248,171 +346,192 @@
           <w:sz w:val="24"/>
           <w:szCs w:val="24"/>
         </w:rPr>
-        <w:t xml:space="preserve">        Electrical Connections</w:t>
+        <w:t xml:space="preserve">        </w:t>
       </w:r>
       <w:r>
         <w:rPr>
           <w:sz w:val="24"/>
           <w:szCs w:val="24"/>
         </w:rPr>
-        <w:tab/>
+        <w:t>System Setup</w:t>
       </w:r>
       <w:r>
         <w:rPr>
           <w:sz w:val="24"/>
           <w:szCs w:val="24"/>
         </w:rPr>
-        <w:fldChar w:fldCharType="begin"/>
+        <w:tab/>
       </w:r>
       <w:r>
         <w:rPr>
           <w:sz w:val="24"/>
           <w:szCs w:val="24"/>
         </w:rPr>
-        <w:instrText xml:space="preserve"> PAGEREF _Ref279959969 \h </w:instrText>
+        <w:fldChar w:fldCharType="begin"/>
       </w:r>
       <w:r>
         <w:rPr>
           <w:sz w:val="24"/>
           <w:szCs w:val="24"/>
         </w:rPr>
+        <w:instrText xml:space="preserve"> PAGEREF _Ref279959969 \h </w:instrText>
       </w:r>
       <w:r>
         <w:rPr>
           <w:sz w:val="24"/>
           <w:szCs w:val="24"/>
         </w:rPr>
-        <w:fldChar w:fldCharType="separate"/>
       </w:r>
       <w:r>
         <w:rPr>
           <w:sz w:val="24"/>
           <w:szCs w:val="24"/>
         </w:rPr>
-        <w:t>1</w:t>
+        <w:fldChar w:fldCharType="separate"/>
       </w:r>
       <w:r>
         <w:rPr>
           <w:sz w:val="24"/>
           <w:szCs w:val="24"/>
         </w:rPr>
-        <w:fldChar w:fldCharType="end"/>
-      </w:r>
-    </w:p>
-    <w:p>
-      <w:pPr>
-        <w:pStyle w:val="TOC1"/>
+        <w:t>1</w:t>
+      </w:r>
+      <w:r>
         <w:rPr>
           <w:sz w:val="24"/>
           <w:szCs w:val="24"/>
         </w:rPr>
-      </w:pPr>
-      <w:r>
+        <w:fldChar w:fldCharType="end"/>
+      </w:r>
+    </w:p>
+    <w:p>
+      <w:pPr>
+        <w:pStyle w:val="TOC1"/>
         <w:rPr>
           <w:sz w:val="24"/>
           <w:szCs w:val="24"/>
         </w:rPr>
-        <w:t xml:space="preserve">        Navigating the Systems Menus</w:t>
-      </w:r>
+      </w:pPr>
       <w:r>
         <w:rPr>
           <w:sz w:val="24"/>
           <w:szCs w:val="24"/>
         </w:rPr>
-        <w:tab/>
+        <w:t xml:space="preserve">        </w:t>
       </w:r>
       <w:r>
         <w:rPr>
           <w:sz w:val="24"/>
           <w:szCs w:val="24"/>
         </w:rPr>
-        <w:fldChar w:fldCharType="begin"/>
+        <w:t>Connecting to a Host PC</w:t>
       </w:r>
       <w:r>
         <w:rPr>
           <w:sz w:val="24"/>
           <w:szCs w:val="24"/>
         </w:rPr>
-        <w:instrText xml:space="preserve"> PAGEREF _Ref279960149 \h </w:instrText>
+        <w:tab/>
       </w:r>
       <w:r>
         <w:rPr>
           <w:sz w:val="24"/>
           <w:szCs w:val="24"/>
         </w:rPr>
+        <w:fldChar w:fldCharType="begin"/>
       </w:r>
       <w:r>
         <w:rPr>
           <w:sz w:val="24"/>
           <w:szCs w:val="24"/>
         </w:rPr>
-        <w:fldChar w:fldCharType="separate"/>
+        <w:instrText xml:space="preserve"> PAGEREF _Ref279960149 \h </w:instrText>
       </w:r>
       <w:r>
         <w:rPr>
           <w:sz w:val="24"/>
           <w:szCs w:val="24"/>
         </w:rPr>
-        <w:t>1</w:t>
       </w:r>
       <w:r>
         <w:rPr>
           <w:sz w:val="24"/>
           <w:szCs w:val="24"/>
         </w:rPr>
-        <w:fldChar w:fldCharType="end"/>
-      </w:r>
-    </w:p>
-    <w:p>
-      <w:pPr>
-        <w:pStyle w:val="TOC1"/>
+        <w:fldChar w:fldCharType="separate"/>
+      </w:r>
+      <w:r>
         <w:rPr>
           <w:sz w:val="24"/>
           <w:szCs w:val="24"/>
         </w:rPr>
-      </w:pPr>
+        <w:t>1</w:t>
+      </w:r>
       <w:r>
         <w:rPr>
           <w:sz w:val="24"/>
           <w:szCs w:val="24"/>
         </w:rPr>
-        <w:t xml:space="preserve">        Hardware Specifications</w:t>
-      </w:r>
-      <w:r>
+        <w:fldChar w:fldCharType="end"/>
+      </w:r>
+    </w:p>
+    <w:p>
+      <w:pPr>
+        <w:pStyle w:val="TOC1"/>
         <w:rPr>
           <w:sz w:val="24"/>
           <w:szCs w:val="24"/>
         </w:rPr>
-        <w:t xml:space="preserve"> and Requirements</w:t>
-      </w:r>
+      </w:pPr>
       <w:r>
         <w:rPr>
           <w:sz w:val="24"/>
           <w:szCs w:val="24"/>
         </w:rPr>
-        <w:tab/>
+        <w:t xml:space="preserve">        </w:t>
       </w:r>
       <w:r>
         <w:rPr>
           <w:sz w:val="24"/>
           <w:szCs w:val="24"/>
         </w:rPr>
+        <w:t>Running a test</w:t>
+      </w:r>
+      <w:r>
+        <w:rPr>
+          <w:sz w:val="24"/>
+          <w:szCs w:val="24"/>
+        </w:rPr>
+        <w:tab/>
+      </w:r>
+      <w:r>
+        <w:rPr>
+          <w:sz w:val="24"/>
+          <w:szCs w:val="24"/>
+        </w:rPr>
         <w:t>x</w:t>
       </w:r>
     </w:p>
     <w:p>
       <w:pPr>
         <w:pStyle w:val="TOC1"/>
-      </w:pPr>
-    </w:p>
-    <w:p>
-      <w:pPr>
-        <w:pStyle w:val="TOC1"/>
-      </w:pPr>
-      <w:r>
-        <w:t>An Introduction to the Software</w:t>
-      </w:r>
-      <w:r>
+        <w:rPr>
+          <w:sz w:val="24"/>
+          <w:szCs w:val="24"/>
+        </w:rPr>
+      </w:pPr>
+      <w:r>
+        <w:rPr>
+          <w:sz w:val="24"/>
+          <w:szCs w:val="24"/>
+        </w:rPr>
+        <w:t xml:space="preserve">        Creating a custom test</w:t>
+      </w:r>
+      <w:r>
+        <w:rPr>
+          <w:sz w:val="24"/>
+          <w:szCs w:val="24"/>
+        </w:rPr>
         <w:tab/>
         <w:t>x</w:t>
       </w:r>
@@ -430,7 +549,7 @@
           <w:sz w:val="24"/>
           <w:szCs w:val="24"/>
         </w:rPr>
-        <w:t xml:space="preserve">        Overview</w:t>
+        <w:t xml:space="preserve">        Data acquisition</w:t>
       </w:r>
       <w:r>
         <w:rPr>
@@ -438,147 +557,188 @@
           <w:szCs w:val="24"/>
         </w:rPr>
         <w:tab/>
-      </w:r>
-      <w:r>
+        <w:t>x</w:t>
+      </w:r>
+    </w:p>
+    <w:p>
+      <w:pPr>
+        <w:pStyle w:val="TOC1"/>
+      </w:pPr>
+    </w:p>
+    <w:p>
+      <w:pPr>
+        <w:pStyle w:val="TOC1"/>
+      </w:pPr>
+      <w:r>
+        <w:t>An Introduction to the Software</w:t>
+      </w:r>
+      <w:r>
+        <w:tab/>
+        <w:t>x</w:t>
+      </w:r>
+    </w:p>
+    <w:p>
+      <w:pPr>
+        <w:pStyle w:val="TOC1"/>
         <w:rPr>
           <w:sz w:val="24"/>
           <w:szCs w:val="24"/>
         </w:rPr>
-        <w:fldChar w:fldCharType="begin"/>
-      </w:r>
+      </w:pPr>
       <w:r>
         <w:rPr>
           <w:sz w:val="24"/>
           <w:szCs w:val="24"/>
         </w:rPr>
-        <w:instrText xml:space="preserve"> PAGEREF _Ref279959950 \h </w:instrText>
+        <w:t xml:space="preserve">        Overview</w:t>
       </w:r>
       <w:r>
         <w:rPr>
           <w:sz w:val="24"/>
           <w:szCs w:val="24"/>
         </w:rPr>
+        <w:tab/>
       </w:r>
       <w:r>
         <w:rPr>
           <w:sz w:val="24"/>
           <w:szCs w:val="24"/>
         </w:rPr>
-        <w:fldChar w:fldCharType="separate"/>
+        <w:fldChar w:fldCharType="begin"/>
       </w:r>
       <w:r>
         <w:rPr>
           <w:sz w:val="24"/>
           <w:szCs w:val="24"/>
         </w:rPr>
-        <w:t>3</w:t>
+        <w:instrText xml:space="preserve"> PAGEREF _Ref279959950 \h </w:instrText>
       </w:r>
       <w:r>
         <w:rPr>
           <w:sz w:val="24"/>
           <w:szCs w:val="24"/>
         </w:rPr>
-        <w:fldChar w:fldCharType="end"/>
-      </w:r>
-    </w:p>
-    <w:p>
-      <w:pPr>
-        <w:pStyle w:val="TOC1"/>
+      </w:r>
+      <w:r>
         <w:rPr>
           <w:sz w:val="24"/>
           <w:szCs w:val="24"/>
         </w:rPr>
-      </w:pPr>
+        <w:fldChar w:fldCharType="separate"/>
+      </w:r>
       <w:r>
         <w:rPr>
           <w:sz w:val="24"/>
           <w:szCs w:val="24"/>
         </w:rPr>
-        <w:t xml:space="preserve">        P</w:t>
+        <w:t>3</w:t>
       </w:r>
       <w:r>
         <w:rPr>
           <w:sz w:val="24"/>
           <w:szCs w:val="24"/>
         </w:rPr>
-        <w:t>rofiles, Schedules, and Program</w:t>
-      </w:r>
-      <w:r>
+        <w:fldChar w:fldCharType="end"/>
+      </w:r>
+    </w:p>
+    <w:p>
+      <w:pPr>
+        <w:pStyle w:val="TOC1"/>
         <w:rPr>
           <w:sz w:val="24"/>
           <w:szCs w:val="24"/>
         </w:rPr>
-        <w:t xml:space="preserve"> Creation</w:t>
-      </w:r>
+      </w:pPr>
       <w:r>
         <w:rPr>
           <w:sz w:val="24"/>
           <w:szCs w:val="24"/>
         </w:rPr>
-        <w:tab/>
+        <w:t xml:space="preserve">        P</w:t>
       </w:r>
       <w:r>
         <w:rPr>
           <w:sz w:val="24"/>
           <w:szCs w:val="24"/>
         </w:rPr>
-        <w:fldChar w:fldCharType="begin"/>
+        <w:t>rofiles, Schedules, and Program</w:t>
       </w:r>
       <w:r>
         <w:rPr>
           <w:sz w:val="24"/>
           <w:szCs w:val="24"/>
         </w:rPr>
-        <w:instrText xml:space="preserve"> PAGEREF _Ref279959936 \h </w:instrText>
+        <w:t xml:space="preserve"> Creation</w:t>
       </w:r>
       <w:r>
         <w:rPr>
           <w:sz w:val="24"/>
           <w:szCs w:val="24"/>
         </w:rPr>
+        <w:tab/>
       </w:r>
       <w:r>
         <w:rPr>
           <w:sz w:val="24"/>
           <w:szCs w:val="24"/>
         </w:rPr>
-        <w:fldChar w:fldCharType="separate"/>
+        <w:fldChar w:fldCharType="begin"/>
       </w:r>
       <w:r>
         <w:rPr>
           <w:sz w:val="24"/>
           <w:szCs w:val="24"/>
         </w:rPr>
-        <w:t>3</w:t>
+        <w:instrText xml:space="preserve"> PAGEREF _Ref279959936 \h </w:instrText>
       </w:r>
       <w:r>
         <w:rPr>
           <w:sz w:val="24"/>
           <w:szCs w:val="24"/>
         </w:rPr>
-        <w:fldChar w:fldCharType="end"/>
-      </w:r>
-    </w:p>
-    <w:p>
-      <w:pPr>
-        <w:pStyle w:val="TOC1"/>
+      </w:r>
+      <w:r>
         <w:rPr>
           <w:sz w:val="24"/>
           <w:szCs w:val="24"/>
         </w:rPr>
-      </w:pPr>
+        <w:fldChar w:fldCharType="separate"/>
+      </w:r>
       <w:r>
         <w:rPr>
           <w:sz w:val="24"/>
           <w:szCs w:val="24"/>
         </w:rPr>
-        <w:t xml:space="preserve">        Standard Profiles</w:t>
+        <w:t>3</w:t>
       </w:r>
       <w:r>
         <w:rPr>
           <w:sz w:val="24"/>
           <w:szCs w:val="24"/>
         </w:rPr>
+        <w:fldChar w:fldCharType="end"/>
+      </w:r>
+    </w:p>
+    <w:p>
+      <w:pPr>
+        <w:pStyle w:val="TOC1"/>
+        <w:rPr>
+          <w:sz w:val="24"/>
+          <w:szCs w:val="24"/>
+        </w:rPr>
+      </w:pPr>
+      <w:r>
+        <w:rPr>
+          <w:sz w:val="24"/>
+          <w:szCs w:val="24"/>
+        </w:rPr>
+        <w:t xml:space="preserve">        Standard Profiles</w:t>
+      </w:r>
+      <w:r>
+        <w:rPr>
+          <w:sz w:val="24"/>
+          <w:szCs w:val="24"/>
+        </w:rPr>
         <w:tab/>
         <w:t>x</w:t>
       </w:r>
@@ -867,6 +1027,7 @@
         <w:pStyle w:val="TOC1"/>
       </w:pPr>
       <w:r>
+        <w:lastRenderedPageBreak/>
         <w:t>Safety</w:t>
       </w:r>
       <w:r>
@@ -1312,7 +1473,7 @@
           <v:shape id="_x0000_i1027" type="#_x0000_t75" style="width:384.25pt;height:392.8pt" o:ole="">
             <v:imagedata r:id="rId16" o:title=""/>
           </v:shape>
-          <o:OLEObject Type="Embed" ProgID="Visio.Drawing.11" ShapeID="_x0000_i1027" DrawAspect="Content" ObjectID="_1355923519" r:id="rId17"/>
+          <o:OLEObject Type="Embed" ProgID="Visio.Drawing.11" ShapeID="_x0000_i1027" DrawAspect="Content" ObjectID="_1355928333" r:id="rId17"/>
         </w:object>
       </w:r>
     </w:p>
@@ -7583,7 +7744,7 @@
           <v:shape id="_x0000_i1028" type="#_x0000_t75" style="width:384.25pt;height:384.25pt" o:ole="">
             <v:imagedata r:id="rId19" o:title=""/>
           </v:shape>
-          <o:OLEObject Type="Embed" ProgID="Visio.Drawing.11" ShapeID="_x0000_i1028" DrawAspect="Content" ObjectID="_1355923520" r:id="rId20"/>
+          <o:OLEObject Type="Embed" ProgID="Visio.Drawing.11" ShapeID="_x0000_i1028" DrawAspect="Content" ObjectID="_1355928334" r:id="rId20"/>
         </w:object>
       </w:r>
     </w:p>
@@ -7701,7 +7862,7 @@
           <v:shape id="_x0000_i1029" type="#_x0000_t75" style="width:283pt;height:134pt" o:ole="">
             <v:imagedata r:id="rId21" o:title=""/>
           </v:shape>
-          <o:OLEObject Type="Embed" ProgID="Visio.Drawing.11" ShapeID="_x0000_i1029" DrawAspect="Content" ObjectID="_1355923521" r:id="rId22"/>
+          <o:OLEObject Type="Embed" ProgID="Visio.Drawing.11" ShapeID="_x0000_i1029" DrawAspect="Content" ObjectID="_1355928335" r:id="rId22"/>
         </w:object>
       </w:r>
     </w:p>
@@ -7744,7 +7905,7 @@
           <v:shape id="_x0000_i1030" type="#_x0000_t75" style="width:383.5pt;height:384.25pt" o:ole="">
             <v:imagedata r:id="rId23" o:title=""/>
           </v:shape>
-          <o:OLEObject Type="Embed" ProgID="Visio.Drawing.11" ShapeID="_x0000_i1030" DrawAspect="Content" ObjectID="_1355923522" r:id="rId24"/>
+          <o:OLEObject Type="Embed" ProgID="Visio.Drawing.11" ShapeID="_x0000_i1030" DrawAspect="Content" ObjectID="_1355928336" r:id="rId24"/>
         </w:object>
       </w:r>
     </w:p>
@@ -14778,7 +14939,7 @@
           <v:shape id="_x0000_i1031" type="#_x0000_t75" style="width:509pt;height:248.1pt" o:ole="">
             <v:imagedata r:id="rId28" o:title=""/>
           </v:shape>
-          <o:OLEObject Type="Embed" ProgID="Excel.Sheet.12" ShapeID="_x0000_i1031" DrawAspect="Content" ObjectID="_1355923523" r:id="rId29"/>
+          <o:OLEObject Type="Embed" ProgID="Excel.Sheet.12" ShapeID="_x0000_i1031" DrawAspect="Content" ObjectID="_1355928337" r:id="rId29"/>
         </w:object>
       </w:r>
     </w:p>
@@ -18425,7 +18586,7 @@
           <v:shape id="_x0000_i1032" type="#_x0000_t75" style="width:466.2pt;height:226.7pt" o:ole="">
             <v:imagedata r:id="rId30" o:title=""/>
           </v:shape>
-          <o:OLEObject Type="Embed" ProgID="Visio.Drawing.11" ShapeID="_x0000_i1032" DrawAspect="Content" ObjectID="_1355923524" r:id="rId31"/>
+          <o:OLEObject Type="Embed" ProgID="Visio.Drawing.11" ShapeID="_x0000_i1032" DrawAspect="Content" ObjectID="_1355928338" r:id="rId31"/>
         </w:object>
       </w:r>
     </w:p>
@@ -18585,7 +18746,7 @@
           <v:shape id="_x0000_i1033" type="#_x0000_t75" style="width:464.8pt;height:647.3pt" o:ole="">
             <v:imagedata r:id="rId32" o:title=""/>
           </v:shape>
-          <o:OLEObject Type="Embed" ProgID="Visio.Drawing.11" ShapeID="_x0000_i1033" DrawAspect="Content" ObjectID="_1355923525" r:id="rId33"/>
+          <o:OLEObject Type="Embed" ProgID="Visio.Drawing.11" ShapeID="_x0000_i1033" DrawAspect="Content" ObjectID="_1355928339" r:id="rId33"/>
         </w:object>
       </w:r>
     </w:p>
@@ -18878,7 +19039,7 @@
         <w:rStyle w:val="PageNumber"/>
         <w:noProof/>
       </w:rPr>
-      <w:t>6</w:t>
+      <w:t>4</w:t>
     </w:r>
     <w:r>
       <w:rPr>
@@ -18928,7 +19089,7 @@
         <w:rStyle w:val="PageNumber"/>
         <w:noProof/>
       </w:rPr>
-      <w:t>13</w:t>
+      <w:t>7</w:t>
     </w:r>
     <w:r>
       <w:rPr>
@@ -22560,7 +22721,7 @@
 </file>
 
 <file path=customXml/itemProps1.xml><?xml version="1.0" encoding="utf-8"?>
-<ds:datastoreItem xmlns:ds="http://schemas.openxmlformats.org/officeDocument/2006/customXml" ds:itemID="{A6DC4EF5-0FF4-459D-A3B7-AC668449857E}">
+<ds:datastoreItem xmlns:ds="http://schemas.openxmlformats.org/officeDocument/2006/customXml" ds:itemID="{D92EF770-EFFE-4A1D-8573-8A3ACCE9A8CE}">
   <ds:schemaRefs>
     <ds:schemaRef ds:uri="http://schemas.openxmlformats.org/officeDocument/2006/bibliography"/>
   </ds:schemaRefs>

</xml_diff>